<commit_message>
TZ FOR JAVA! Signed-off-by: VladZaech <rutova2@gmail.com>
</commit_message>
<xml_diff>
--- a/TZ for Java.docx
+++ b/TZ for Java.docx
@@ -161,7 +161,7 @@
           <w:szCs w:val="24"/>
           <w:lang w:val="en-US"/>
         </w:rPr>
-        <w:t>3</w:t>
+        <w:t>5</w:t>
       </w:r>
       <w:r>
         <w:rPr>
@@ -801,6 +801,264 @@
     </w:p>
     <w:p>
       <w:pPr>
+        <w:pStyle w:val="a4"/>
+        <w:numPr>
+          <w:ilvl w:val="0"/>
+          <w:numId w:val="3"/>
+        </w:numPr>
+        <w:autoSpaceDE w:val="0"/>
+        <w:autoSpaceDN w:val="0"/>
+        <w:adjustRightInd w:val="0"/>
+        <w:spacing w:after="0" w:line="240" w:lineRule="auto"/>
+        <w:rPr>
+          <w:rFonts w:ascii="TimesNewRomanPSMT" w:hAnsi="TimesNewRomanPSMT" w:cs="TimesNewRomanPSMT"/>
+          <w:sz w:val="24"/>
+          <w:szCs w:val="24"/>
+          <w:lang w:val="en-US"/>
+        </w:rPr>
+      </w:pPr>
+      <w:r>
+        <w:rPr>
+          <w:rFonts w:ascii="TimesNewRomanPSMT" w:hAnsi="TimesNewRomanPSMT" w:cs="TimesNewRomanPSMT"/>
+          <w:sz w:val="24"/>
+          <w:szCs w:val="24"/>
+          <w:lang w:val="en-US"/>
+        </w:rPr>
+        <w:t xml:space="preserve">Configure </w:t>
+      </w:r>
+    </w:p>
+    <w:p>
+      <w:pPr>
+        <w:pStyle w:val="a4"/>
+        <w:numPr>
+          <w:ilvl w:val="1"/>
+          <w:numId w:val="3"/>
+        </w:numPr>
+        <w:autoSpaceDE w:val="0"/>
+        <w:autoSpaceDN w:val="0"/>
+        <w:adjustRightInd w:val="0"/>
+        <w:spacing w:after="0" w:line="240" w:lineRule="auto"/>
+        <w:rPr>
+          <w:rFonts w:ascii="TimesNewRomanPSMT" w:hAnsi="TimesNewRomanPSMT" w:cs="TimesNewRomanPSMT"/>
+          <w:sz w:val="24"/>
+          <w:szCs w:val="24"/>
+          <w:lang w:val="en-US"/>
+        </w:rPr>
+      </w:pPr>
+      <w:r>
+        <w:rPr>
+          <w:rFonts w:ascii="TimesNewRomanPSMT" w:hAnsi="TimesNewRomanPSMT" w:cs="TimesNewRomanPSMT"/>
+          <w:sz w:val="24"/>
+          <w:szCs w:val="24"/>
+          <w:lang w:val="en-US"/>
+        </w:rPr>
+        <w:t xml:space="preserve">Language configure </w:t>
+      </w:r>
+      <w:proofErr w:type="gramStart"/>
+      <w:r>
+        <w:rPr>
+          <w:rFonts w:ascii="TimesNewRomanPSMT" w:hAnsi="TimesNewRomanPSMT" w:cs="TimesNewRomanPSMT"/>
+          <w:sz w:val="24"/>
+          <w:szCs w:val="24"/>
+          <w:lang w:val="en-US"/>
+        </w:rPr>
+        <w:t>( chose</w:t>
+      </w:r>
+      <w:proofErr w:type="gramEnd"/>
+      <w:r>
+        <w:rPr>
+          <w:rFonts w:ascii="TimesNewRomanPSMT" w:hAnsi="TimesNewRomanPSMT" w:cs="TimesNewRomanPSMT"/>
+          <w:sz w:val="24"/>
+          <w:szCs w:val="24"/>
+          <w:lang w:val="en-US"/>
+        </w:rPr>
+        <w:t xml:space="preserve"> one) </w:t>
+      </w:r>
+    </w:p>
+    <w:p>
+      <w:pPr>
+        <w:pStyle w:val="a4"/>
+        <w:numPr>
+          <w:ilvl w:val="1"/>
+          <w:numId w:val="3"/>
+        </w:numPr>
+        <w:autoSpaceDE w:val="0"/>
+        <w:autoSpaceDN w:val="0"/>
+        <w:adjustRightInd w:val="0"/>
+        <w:spacing w:after="0" w:line="240" w:lineRule="auto"/>
+        <w:rPr>
+          <w:rFonts w:ascii="TimesNewRomanPSMT" w:hAnsi="TimesNewRomanPSMT" w:cs="TimesNewRomanPSMT"/>
+          <w:sz w:val="24"/>
+          <w:szCs w:val="24"/>
+          <w:lang w:val="en-US"/>
+        </w:rPr>
+      </w:pPr>
+      <w:r>
+        <w:rPr>
+          <w:rFonts w:ascii="TimesNewRomanPSMT" w:hAnsi="TimesNewRomanPSMT" w:cs="TimesNewRomanPSMT"/>
+          <w:sz w:val="24"/>
+          <w:szCs w:val="24"/>
+          <w:lang w:val="en-US"/>
+        </w:rPr>
+        <w:t>Export button</w:t>
+      </w:r>
+    </w:p>
+    <w:p>
+      <w:pPr>
+        <w:pStyle w:val="a4"/>
+        <w:numPr>
+          <w:ilvl w:val="1"/>
+          <w:numId w:val="3"/>
+        </w:numPr>
+        <w:autoSpaceDE w:val="0"/>
+        <w:autoSpaceDN w:val="0"/>
+        <w:adjustRightInd w:val="0"/>
+        <w:spacing w:after="0" w:line="240" w:lineRule="auto"/>
+        <w:rPr>
+          <w:rFonts w:ascii="TimesNewRomanPSMT" w:hAnsi="TimesNewRomanPSMT" w:cs="TimesNewRomanPSMT"/>
+          <w:sz w:val="24"/>
+          <w:szCs w:val="24"/>
+          <w:lang w:val="en-US"/>
+        </w:rPr>
+      </w:pPr>
+      <w:r>
+        <w:rPr>
+          <w:rFonts w:ascii="TimesNewRomanPSMT" w:hAnsi="TimesNewRomanPSMT" w:cs="TimesNewRomanPSMT"/>
+          <w:sz w:val="24"/>
+          <w:szCs w:val="24"/>
+          <w:lang w:val="en-US"/>
+        </w:rPr>
+        <w:t>Cash delete button</w:t>
+      </w:r>
+    </w:p>
+    <w:p>
+      <w:pPr>
+        <w:pStyle w:val="a4"/>
+        <w:numPr>
+          <w:ilvl w:val="0"/>
+          <w:numId w:val="3"/>
+        </w:numPr>
+        <w:autoSpaceDE w:val="0"/>
+        <w:autoSpaceDN w:val="0"/>
+        <w:adjustRightInd w:val="0"/>
+        <w:spacing w:after="0" w:line="240" w:lineRule="auto"/>
+        <w:rPr>
+          <w:rFonts w:ascii="TimesNewRomanPSMT" w:hAnsi="TimesNewRomanPSMT" w:cs="TimesNewRomanPSMT"/>
+          <w:sz w:val="24"/>
+          <w:szCs w:val="24"/>
+          <w:lang w:val="en-US"/>
+        </w:rPr>
+      </w:pPr>
+      <w:proofErr w:type="spellStart"/>
+      <w:r>
+        <w:rPr>
+          <w:rFonts w:ascii="TimesNewRomanPSMT" w:hAnsi="TimesNewRomanPSMT" w:cs="TimesNewRomanPSMT"/>
+          <w:sz w:val="24"/>
+          <w:szCs w:val="24"/>
+          <w:lang w:val="en-US"/>
+        </w:rPr>
+        <w:t>Cynhronise</w:t>
+      </w:r>
+      <w:proofErr w:type="spellEnd"/>
+      <w:r>
+        <w:rPr>
+          <w:rFonts w:ascii="TimesNewRomanPSMT" w:hAnsi="TimesNewRomanPSMT" w:cs="TimesNewRomanPSMT"/>
+          <w:sz w:val="24"/>
+          <w:szCs w:val="24"/>
+          <w:lang w:val="en-US"/>
+        </w:rPr>
+        <w:t xml:space="preserve"> menu</w:t>
+      </w:r>
+    </w:p>
+    <w:p>
+      <w:pPr>
+        <w:pStyle w:val="a4"/>
+        <w:numPr>
+          <w:ilvl w:val="1"/>
+          <w:numId w:val="3"/>
+        </w:numPr>
+        <w:autoSpaceDE w:val="0"/>
+        <w:autoSpaceDN w:val="0"/>
+        <w:adjustRightInd w:val="0"/>
+        <w:spacing w:after="0" w:line="240" w:lineRule="auto"/>
+        <w:rPr>
+          <w:rFonts w:ascii="TimesNewRomanPSMT" w:hAnsi="TimesNewRomanPSMT" w:cs="TimesNewRomanPSMT"/>
+          <w:sz w:val="24"/>
+          <w:szCs w:val="24"/>
+          <w:lang w:val="en-US"/>
+        </w:rPr>
+      </w:pPr>
+      <w:r>
+        <w:rPr>
+          <w:rFonts w:ascii="TimesNewRomanPSMT" w:hAnsi="TimesNewRomanPSMT" w:cs="TimesNewRomanPSMT"/>
+          <w:sz w:val="24"/>
+          <w:szCs w:val="24"/>
+          <w:lang w:val="en-US"/>
+        </w:rPr>
+        <w:t>Textbox</w:t>
+      </w:r>
+    </w:p>
+    <w:p>
+      <w:pPr>
+        <w:pStyle w:val="a4"/>
+        <w:numPr>
+          <w:ilvl w:val="1"/>
+          <w:numId w:val="3"/>
+        </w:numPr>
+        <w:autoSpaceDE w:val="0"/>
+        <w:autoSpaceDN w:val="0"/>
+        <w:adjustRightInd w:val="0"/>
+        <w:spacing w:after="0" w:line="240" w:lineRule="auto"/>
+        <w:rPr>
+          <w:rFonts w:ascii="TimesNewRomanPSMT" w:hAnsi="TimesNewRomanPSMT" w:cs="TimesNewRomanPSMT"/>
+          <w:sz w:val="24"/>
+          <w:szCs w:val="24"/>
+          <w:lang w:val="en-US"/>
+        </w:rPr>
+      </w:pPr>
+      <w:r>
+        <w:rPr>
+          <w:rFonts w:ascii="TimesNewRomanPSMT" w:hAnsi="TimesNewRomanPSMT" w:cs="TimesNewRomanPSMT"/>
+          <w:sz w:val="24"/>
+          <w:szCs w:val="24"/>
+          <w:lang w:val="en-US"/>
+        </w:rPr>
+        <w:t xml:space="preserve">Button </w:t>
+      </w:r>
+      <w:proofErr w:type="spellStart"/>
+      <w:r>
+        <w:rPr>
+          <w:rFonts w:ascii="TimesNewRomanPSMT" w:hAnsi="TimesNewRomanPSMT" w:cs="TimesNewRomanPSMT"/>
+          <w:sz w:val="24"/>
+          <w:szCs w:val="24"/>
+          <w:lang w:val="en-US"/>
+        </w:rPr>
+        <w:t>cynhronise</w:t>
+      </w:r>
+      <w:proofErr w:type="spellEnd"/>
+      <w:r>
+        <w:rPr>
+          <w:rFonts w:ascii="TimesNewRomanPSMT" w:hAnsi="TimesNewRomanPSMT" w:cs="TimesNewRomanPSMT"/>
+          <w:sz w:val="24"/>
+          <w:szCs w:val="24"/>
+          <w:lang w:val="en-US"/>
+        </w:rPr>
+        <w:t xml:space="preserve"> (if click must write to txt file the address get from HTTP request and value from textbox)</w:t>
+      </w:r>
+      <w:bookmarkStart w:id="0" w:name="_GoBack"/>
+      <w:bookmarkEnd w:id="0"/>
+      <w:r>
+        <w:rPr>
+          <w:rFonts w:ascii="TimesNewRomanPSMT" w:hAnsi="TimesNewRomanPSMT" w:cs="TimesNewRomanPSMT"/>
+          <w:sz w:val="24"/>
+          <w:szCs w:val="24"/>
+          <w:lang w:val="en-US"/>
+        </w:rPr>
+        <w:t>.</w:t>
+      </w:r>
+    </w:p>
+    <w:p>
+      <w:pPr>
         <w:autoSpaceDE w:val="0"/>
         <w:autoSpaceDN w:val="0"/>
         <w:adjustRightInd w:val="0"/>
@@ -939,8 +1197,6 @@
         </w:rPr>
         <w:t xml:space="preserve"> 23.04.16y</w:t>
       </w:r>
-      <w:bookmarkStart w:id="0" w:name="_GoBack"/>
-      <w:bookmarkEnd w:id="0"/>
     </w:p>
     <w:sectPr>
       <w:pgSz w:w="11906" w:h="16838"/>

</xml_diff>

<commit_message>
lastVersionMAin Signed-off-by: VladZaech <rutova2@gmail.com>
</commit_message>
<xml_diff>
--- a/TZ for Java.docx
+++ b/TZ for Java.docx
@@ -12,6 +12,7 @@
           <w:lang w:val="en-US"/>
         </w:rPr>
       </w:pPr>
+      <w:bookmarkStart w:id="0" w:name="_GoBack"/>
       <w:r>
         <w:rPr>
           <w:rFonts w:ascii="TimesNewRomanPSMT" w:hAnsi="TimesNewRomanPSMT" w:cs="TimesNewRomanPSMT"/>
@@ -854,17 +855,15 @@
         </w:rPr>
         <w:t xml:space="preserve">Language configure </w:t>
       </w:r>
-      <w:proofErr w:type="gramStart"/>
-      <w:r>
-        <w:rPr>
-          <w:rFonts w:ascii="TimesNewRomanPSMT" w:hAnsi="TimesNewRomanPSMT" w:cs="TimesNewRomanPSMT"/>
-          <w:sz w:val="24"/>
-          <w:szCs w:val="24"/>
-          <w:lang w:val="en-US"/>
-        </w:rPr>
-        <w:t>( chose</w:t>
-      </w:r>
-      <w:proofErr w:type="gramEnd"/>
+      <w:r>
+        <w:rPr>
+          <w:rFonts w:ascii="TimesNewRomanPSMT" w:hAnsi="TimesNewRomanPSMT" w:cs="TimesNewRomanPSMT"/>
+          <w:sz w:val="24"/>
+          <w:szCs w:val="24"/>
+          <w:lang w:val="en-US"/>
+        </w:rPr>
+        <w:t>(chose</w:t>
+      </w:r>
       <w:r>
         <w:rPr>
           <w:rFonts w:ascii="TimesNewRomanPSMT" w:hAnsi="TimesNewRomanPSMT" w:cs="TimesNewRomanPSMT"/>
@@ -1043,18 +1042,7 @@
           <w:szCs w:val="24"/>
           <w:lang w:val="en-US"/>
         </w:rPr>
-        <w:t xml:space="preserve"> (if click must write to txt file the address get from HTTP request and value from textbox)</w:t>
-      </w:r>
-      <w:bookmarkStart w:id="0" w:name="_GoBack"/>
-      <w:bookmarkEnd w:id="0"/>
-      <w:r>
-        <w:rPr>
-          <w:rFonts w:ascii="TimesNewRomanPSMT" w:hAnsi="TimesNewRomanPSMT" w:cs="TimesNewRomanPSMT"/>
-          <w:sz w:val="24"/>
-          <w:szCs w:val="24"/>
-          <w:lang w:val="en-US"/>
-        </w:rPr>
-        <w:t>.</w:t>
+        <w:t xml:space="preserve"> (if click must write to txt file the address get from HTTP request and value from textbox).</w:t>
       </w:r>
     </w:p>
     <w:p>
@@ -1197,6 +1185,7 @@
         </w:rPr>
         <w:t xml:space="preserve"> 23.04.16y</w:t>
       </w:r>
+      <w:bookmarkEnd w:id="0"/>
     </w:p>
     <w:sectPr>
       <w:pgSz w:w="11906" w:h="16838"/>

</xml_diff>